<commit_message>
docs last version verification
</commit_message>
<xml_diff>
--- a/docs/SC_docs.docx
+++ b/docs/SC_docs.docx
@@ -17096,35 +17096,27 @@
         </w:rPr>
         <w:br w:type="page"/>
       </w:r>
-      <w:bookmarkStart w:id="50" w:name="_GoBack"/>
+    </w:p>
+    <w:p>
+      <w:pPr>
+        <w:pStyle w:val="Heading1"/>
+      </w:pPr>
+      <w:bookmarkStart w:id="50" w:name="_Toc3224865"/>
+      <w:r>
+        <w:lastRenderedPageBreak/>
+        <w:t>Conclusion</w:t>
+      </w:r>
+      <w:r>
+        <w:t>s</w:t>
+      </w:r>
       <w:bookmarkEnd w:id="50"/>
     </w:p>
     <w:p>
       <w:pPr>
-        <w:pStyle w:val="Heading1"/>
-      </w:pPr>
-      <w:bookmarkStart w:id="51" w:name="_Toc3224865"/>
-      <w:r>
-        <w:lastRenderedPageBreak/>
-        <w:t>Conclusion</w:t>
-      </w:r>
-      <w:r>
-        <w:t>s</w:t>
-      </w:r>
+        <w:jc w:val="both"/>
+      </w:pPr>
+      <w:bookmarkStart w:id="51" w:name="_GoBack"/>
       <w:bookmarkEnd w:id="51"/>
-    </w:p>
-    <w:p>
-      <w:pPr>
-        <w:jc w:val="both"/>
-      </w:pPr>
-      <w:r>
-        <w:t>For the development of this work it has been possible to conclude that the planning, design, implementation and testing of the software Smart Commute has been done in accordance with the idea, motivations, requirements and objectives of the project.</w:t>
-      </w:r>
-    </w:p>
-    <w:p>
-      <w:pPr>
-        <w:jc w:val="both"/>
-      </w:pPr>
       <w:r>
         <w:t>The Smart Commute application presented, developed a solution to simplify the processes of scheduling, calculating times and routes between user’s appointments, helping to efficiently coordinate scheduled activities considering the travel time between events, through a friendly interface that removes unnecessary functionalities presented in commercial general-purpose mapping software designed to cover as many user personas as possible. Additionally, due to its web-base approach it provides the advantage of being used in various devices and in any operating system that has a web browser, that is, it has great portability and compatibility.</w:t>
       </w:r>
@@ -38904,7 +38896,7 @@
 </file>
 
 <file path=customXml/itemProps1.xml><?xml version="1.0" encoding="utf-8"?>
-<ds:datastoreItem xmlns:ds="http://schemas.openxmlformats.org/officeDocument/2006/customXml" ds:itemID="{2DF4CAA6-8D60-4B17-BF91-E717BF0D8705}">
+<ds:datastoreItem xmlns:ds="http://schemas.openxmlformats.org/officeDocument/2006/customXml" ds:itemID="{6275068F-3A93-4492-BE07-0519C3FB79D8}">
   <ds:schemaRefs>
     <ds:schemaRef ds:uri="http://schemas.openxmlformats.org/officeDocument/2006/bibliography"/>
   </ds:schemaRefs>

</xml_diff>